<commit_message>
edits to the videos
</commit_message>
<xml_diff>
--- a/videos/4-0-library-introduction.docx
+++ b/videos/4-0-library-introduction.docx
@@ -1,6 +1,6 @@
 
 <file path=word/document.xml><?xml version="1.0" encoding="utf-8"?>
-<w:document xmlns:wpc="http://schemas.microsoft.com/office/word/2010/wordprocessingCanvas" xmlns:cx="http://schemas.microsoft.com/office/drawing/2014/chartex" xmlns:cx1="http://schemas.microsoft.com/office/drawing/2015/9/8/chartex" xmlns:cx2="http://schemas.microsoft.com/office/drawing/2015/10/21/chartex" xmlns:cx3="http://schemas.microsoft.com/office/drawing/2016/5/9/chartex" xmlns:cx4="http://schemas.microsoft.com/office/drawing/2016/5/10/chartex" xmlns:cx5="http://schemas.microsoft.com/office/drawing/2016/5/11/chartex" xmlns:cx6="http://schemas.microsoft.com/office/drawing/2016/5/12/chartex" xmlns:cx7="http://schemas.microsoft.com/office/drawing/2016/5/13/chartex" xmlns:cx8="http://schemas.microsoft.com/office/drawing/2016/5/14/chartex" xmlns:mc="http://schemas.openxmlformats.org/markup-compatibility/2006" xmlns:aink="http://schemas.microsoft.com/office/drawing/2016/ink" xmlns:am3d="http://schemas.microsoft.com/office/drawing/2017/model3d" xmlns:o="urn:schemas-microsoft-com:office:office" xmlns:r="http://schemas.openxmlformats.org/officeDocument/2006/relationships" xmlns:m="http://schemas.openxmlformats.org/officeDocument/2006/math" xmlns:v="urn:schemas-microsoft-com:vml" xmlns:wp14="http://schemas.microsoft.com/office/word/2010/wordprocessingDrawing" xmlns:wp="http://schemas.openxmlformats.org/drawingml/2006/wordprocessingDrawing" xmlns:w10="urn:schemas-microsoft-com:office:word" xmlns:w="http://schemas.openxmlformats.org/wordprocessingml/2006/main" xmlns:w14="http://schemas.microsoft.com/office/word/2010/wordml" xmlns:w15="http://schemas.microsoft.com/office/word/2012/wordml" xmlns:w16se="http://schemas.microsoft.com/office/word/2015/wordml/symex" xmlns:wpg="http://schemas.microsoft.com/office/word/2010/wordprocessingGroup" xmlns:wpi="http://schemas.microsoft.com/office/word/2010/wordprocessingInk" xmlns:wne="http://schemas.microsoft.com/office/word/2006/wordml" xmlns:wps="http://schemas.microsoft.com/office/word/2010/wordprocessingShape" mc:Ignorable="w14 w15 w16se wp14">
+<w:document xmlns:wpc="http://schemas.microsoft.com/office/word/2010/wordprocessingCanvas" xmlns:mo="http://schemas.microsoft.com/office/mac/office/2008/main" xmlns:mc="http://schemas.openxmlformats.org/markup-compatibility/2006" xmlns:mv="urn:schemas-microsoft-com:mac:vml" xmlns:o="urn:schemas-microsoft-com:office:office" xmlns:r="http://schemas.openxmlformats.org/officeDocument/2006/relationships" xmlns:m="http://schemas.openxmlformats.org/officeDocument/2006/math" xmlns:v="urn:schemas-microsoft-com:vml" xmlns:wp14="http://schemas.microsoft.com/office/word/2010/wordprocessingDrawing" xmlns:wp="http://schemas.openxmlformats.org/drawingml/2006/wordprocessingDrawing" xmlns:w10="urn:schemas-microsoft-com:office:word" xmlns:w="http://schemas.openxmlformats.org/wordprocessingml/2006/main" xmlns:w14="http://schemas.microsoft.com/office/word/2010/wordml" xmlns:w15="http://schemas.microsoft.com/office/word/2012/wordml" xmlns:wpg="http://schemas.microsoft.com/office/word/2010/wordprocessingGroup" xmlns:wpi="http://schemas.microsoft.com/office/word/2010/wordprocessingInk" xmlns:wne="http://schemas.microsoft.com/office/word/2006/wordml" xmlns:wps="http://schemas.microsoft.com/office/word/2010/wordprocessingShape" mc:Ignorable="w14 w15 wp14">
   <w:body>
     <w:tbl>
       <w:tblPr>
@@ -256,7 +256,23 @@
                 <w:rFonts w:ascii="Calibri" w:hAnsi="Calibri"/>
                 <w:szCs w:val="24"/>
               </w:rPr>
-              <w:t xml:space="preserve">Hi, I’m Alan Hawse. I am Senior Vice President of Technical Staff for Solutions and Software at Cypress Semiconductor. Welcome to Chapter 4 of Cypress Academy WICED WiFi 101. </w:t>
+              <w:t xml:space="preserve">Hi, I’m Alan Hawse. I am Senior Vice President of Technical Staff for Solutions and Software at Cypress Semiconductor. Welcome to Chapter 4 of Cypress Academy WICED </w:t>
+            </w:r>
+            <w:proofErr w:type="spellStart"/>
+            <w:r>
+              <w:rPr>
+                <w:rFonts w:ascii="Calibri" w:hAnsi="Calibri"/>
+                <w:szCs w:val="24"/>
+              </w:rPr>
+              <w:t>WiFi</w:t>
+            </w:r>
+            <w:proofErr w:type="spellEnd"/>
+            <w:r>
+              <w:rPr>
+                <w:rFonts w:ascii="Calibri" w:hAnsi="Calibri"/>
+                <w:szCs w:val="24"/>
+              </w:rPr>
+              <w:t xml:space="preserve"> 101. </w:t>
             </w:r>
           </w:p>
           <w:p>
@@ -615,6 +631,15 @@
               </w:rPr>
               <w:t>, and other audio standards</w:t>
             </w:r>
+            <w:r>
+              <w:rPr>
+                <w:rFonts w:ascii="Calibri" w:hAnsi="Calibri"/>
+                <w:color w:val="000000"/>
+                <w:szCs w:val="24"/>
+                <w:lang w:eastAsia="ja-JP"/>
+              </w:rPr>
+              <w:t xml:space="preserve"> – an area where WICED excels</w:t>
+            </w:r>
           </w:p>
           <w:p>
             <w:pPr>
@@ -677,7 +702,27 @@
                 <w:szCs w:val="24"/>
                 <w:lang w:eastAsia="ja-JP"/>
               </w:rPr>
-              <w:t xml:space="preserve"> encryption (Elliptic Curve Diffie Hellman and Elliptic Curve Digital Signature Algorithm)</w:t>
+              <w:t xml:space="preserve"> encryption (Elliptic Curve </w:t>
+            </w:r>
+            <w:proofErr w:type="spellStart"/>
+            <w:r>
+              <w:rPr>
+                <w:rFonts w:ascii="Calibri" w:hAnsi="Calibri"/>
+                <w:color w:val="000000"/>
+                <w:szCs w:val="24"/>
+                <w:lang w:eastAsia="ja-JP"/>
+              </w:rPr>
+              <w:t>Diffie</w:t>
+            </w:r>
+            <w:proofErr w:type="spellEnd"/>
+            <w:r>
+              <w:rPr>
+                <w:rFonts w:ascii="Calibri" w:hAnsi="Calibri"/>
+                <w:color w:val="000000"/>
+                <w:szCs w:val="24"/>
+                <w:lang w:eastAsia="ja-JP"/>
+              </w:rPr>
+              <w:t xml:space="preserve"> Hellman and Elliptic Curve Digital Signature Algorithm)</w:t>
             </w:r>
           </w:p>
           <w:p>
@@ -780,14 +825,25 @@
               </w:rPr>
               <w:t xml:space="preserve"> </w:t>
             </w:r>
-            <w:r>
-              <w:rPr>
-                <w:rFonts w:ascii="Calibri" w:hAnsi="Calibri"/>
-                <w:color w:val="000000"/>
-                <w:szCs w:val="24"/>
-                <w:lang w:eastAsia="ja-JP"/>
-              </w:rPr>
-              <w:t xml:space="preserve">drivers for audio, sensors, SPI flash, </w:t>
+            <w:proofErr w:type="spellStart"/>
+            <w:r>
+              <w:rPr>
+                <w:rFonts w:ascii="Calibri" w:hAnsi="Calibri"/>
+                <w:color w:val="000000"/>
+                <w:szCs w:val="24"/>
+                <w:lang w:eastAsia="ja-JP"/>
+              </w:rPr>
+              <w:t>drivers</w:t>
+            </w:r>
+            <w:proofErr w:type="spellEnd"/>
+            <w:r>
+              <w:rPr>
+                <w:rFonts w:ascii="Calibri" w:hAnsi="Calibri"/>
+                <w:color w:val="000000"/>
+                <w:szCs w:val="24"/>
+                <w:lang w:eastAsia="ja-JP"/>
+              </w:rPr>
+              <w:t xml:space="preserve"> for audio, sensors, SPI flash, </w:t>
             </w:r>
             <w:r>
               <w:rPr>
@@ -1082,14 +1138,25 @@
               </w:rPr>
               <w:t xml:space="preserve"> </w:t>
             </w:r>
-            <w:r>
-              <w:rPr>
-                <w:rFonts w:ascii="Calibri" w:hAnsi="Calibri"/>
-                <w:color w:val="000000"/>
-                <w:szCs w:val="24"/>
-                <w:lang w:eastAsia="ja-JP"/>
-              </w:rPr>
-              <w:t>test projects</w:t>
+            <w:proofErr w:type="spellStart"/>
+            <w:r>
+              <w:rPr>
+                <w:rFonts w:ascii="Calibri" w:hAnsi="Calibri"/>
+                <w:color w:val="000000"/>
+                <w:szCs w:val="24"/>
+                <w:lang w:eastAsia="ja-JP"/>
+              </w:rPr>
+              <w:t>test</w:t>
+            </w:r>
+            <w:proofErr w:type="spellEnd"/>
+            <w:r>
+              <w:rPr>
+                <w:rFonts w:ascii="Calibri" w:hAnsi="Calibri"/>
+                <w:color w:val="000000"/>
+                <w:szCs w:val="24"/>
+                <w:lang w:eastAsia="ja-JP"/>
+              </w:rPr>
+              <w:t xml:space="preserve"> projects</w:t>
             </w:r>
           </w:p>
           <w:p>
@@ -1226,8 +1293,6 @@
               </w:rPr>
               <w:t xml:space="preserve">VIDEO: </w:t>
             </w:r>
-            <w:bookmarkStart w:id="0" w:name="_GoBack"/>
-            <w:bookmarkEnd w:id="0"/>
             <w:r>
               <w:rPr>
                 <w:rFonts w:ascii="Calibri" w:hAnsi="Calibri" w:cs="Tahoma"/>
@@ -1309,8 +1374,36 @@
                 <w:lang w:eastAsia="ja-JP"/>
               </w:rPr>
               <w:lastRenderedPageBreak/>
-              <w:t>the U8G graphics library to drive a 128x64 U8G OLED display, and how to use the cJSON parser.</w:t>
-            </w:r>
+              <w:t xml:space="preserve">the U8G graphics library to drive a 128x64 U8G OLED display, and how to use the </w:t>
+            </w:r>
+            <w:proofErr w:type="spellStart"/>
+            <w:r>
+              <w:rPr>
+                <w:rFonts w:ascii="Calibri" w:hAnsi="Calibri" w:cs="Tahoma"/>
+                <w:szCs w:val="24"/>
+                <w:lang w:eastAsia="ja-JP"/>
+              </w:rPr>
+              <w:t>cJSON</w:t>
+            </w:r>
+            <w:proofErr w:type="spellEnd"/>
+            <w:r>
+              <w:rPr>
+                <w:rFonts w:ascii="Calibri" w:hAnsi="Calibri" w:cs="Tahoma"/>
+                <w:szCs w:val="24"/>
+                <w:lang w:eastAsia="ja-JP"/>
+              </w:rPr>
+              <w:t xml:space="preserve"> parser.</w:t>
+            </w:r>
+            <w:r>
+              <w:rPr>
+                <w:rFonts w:ascii="Calibri" w:hAnsi="Calibri" w:cs="Tahoma"/>
+                <w:szCs w:val="24"/>
+                <w:lang w:eastAsia="ja-JP"/>
+              </w:rPr>
+              <w:t xml:space="preserve">  The in later videos I will show you how to build networking projects that use the application protocols HTTP, MQTT, COAP, AMQP in addition to the networking fundamentals DNS, DHCP etc.</w:t>
+            </w:r>
+            <w:bookmarkStart w:id="0" w:name="_GoBack"/>
+            <w:bookmarkEnd w:id="0"/>
           </w:p>
           <w:p>
             <w:pPr>
@@ -1487,7 +1580,43 @@
                 <w:color w:val="000000"/>
                 <w:szCs w:val="24"/>
               </w:rPr>
-              <w:t xml:space="preserve">As always, you can post your comments and questions in our Wifi developer community or you are welcome to email me at alan_hawse@cypress.com or tweet me at @askioexpert with your comments, suggestions, criticisms and questions. </w:t>
+              <w:t xml:space="preserve">As always, you can post your comments and questions in our </w:t>
+            </w:r>
+            <w:proofErr w:type="spellStart"/>
+            <w:r>
+              <w:rPr>
+                <w:rFonts w:ascii="Calibri" w:hAnsi="Calibri"/>
+                <w:color w:val="000000"/>
+                <w:szCs w:val="24"/>
+              </w:rPr>
+              <w:t>Wifi</w:t>
+            </w:r>
+            <w:proofErr w:type="spellEnd"/>
+            <w:r>
+              <w:rPr>
+                <w:rFonts w:ascii="Calibri" w:hAnsi="Calibri"/>
+                <w:color w:val="000000"/>
+                <w:szCs w:val="24"/>
+              </w:rPr>
+              <w:t xml:space="preserve"> developer community or you are welcome to email me at alan_hawse@cypress.com or tweet me at @</w:t>
+            </w:r>
+            <w:proofErr w:type="spellStart"/>
+            <w:r>
+              <w:rPr>
+                <w:rFonts w:ascii="Calibri" w:hAnsi="Calibri"/>
+                <w:color w:val="000000"/>
+                <w:szCs w:val="24"/>
+              </w:rPr>
+              <w:t>askioexpert</w:t>
+            </w:r>
+            <w:proofErr w:type="spellEnd"/>
+            <w:r>
+              <w:rPr>
+                <w:rFonts w:ascii="Calibri" w:hAnsi="Calibri"/>
+                <w:color w:val="000000"/>
+                <w:szCs w:val="24"/>
+              </w:rPr>
+              <w:t xml:space="preserve"> with your comments, suggestions, criticisms and questions. </w:t>
             </w:r>
           </w:p>
           <w:p>
@@ -1521,7 +1650,7 @@
 </file>
 
 <file path=word/endnotes.xml><?xml version="1.0" encoding="utf-8"?>
-<w:endnotes xmlns:wpc="http://schemas.microsoft.com/office/word/2010/wordprocessingCanvas" xmlns:cx="http://schemas.microsoft.com/office/drawing/2014/chartex" xmlns:cx1="http://schemas.microsoft.com/office/drawing/2015/9/8/chartex" xmlns:cx2="http://schemas.microsoft.com/office/drawing/2015/10/21/chartex" xmlns:cx3="http://schemas.microsoft.com/office/drawing/2016/5/9/chartex" xmlns:cx4="http://schemas.microsoft.com/office/drawing/2016/5/10/chartex" xmlns:cx5="http://schemas.microsoft.com/office/drawing/2016/5/11/chartex" xmlns:cx6="http://schemas.microsoft.com/office/drawing/2016/5/12/chartex" xmlns:cx7="http://schemas.microsoft.com/office/drawing/2016/5/13/chartex" xmlns:cx8="http://schemas.microsoft.com/office/drawing/2016/5/14/chartex" xmlns:mc="http://schemas.openxmlformats.org/markup-compatibility/2006" xmlns:aink="http://schemas.microsoft.com/office/drawing/2016/ink" xmlns:am3d="http://schemas.microsoft.com/office/drawing/2017/model3d" xmlns:o="urn:schemas-microsoft-com:office:office" xmlns:r="http://schemas.openxmlformats.org/officeDocument/2006/relationships" xmlns:m="http://schemas.openxmlformats.org/officeDocument/2006/math" xmlns:v="urn:schemas-microsoft-com:vml" xmlns:wp14="http://schemas.microsoft.com/office/word/2010/wordprocessingDrawing" xmlns:wp="http://schemas.openxmlformats.org/drawingml/2006/wordprocessingDrawing" xmlns:w10="urn:schemas-microsoft-com:office:word" xmlns:w="http://schemas.openxmlformats.org/wordprocessingml/2006/main" xmlns:w14="http://schemas.microsoft.com/office/word/2010/wordml" xmlns:w15="http://schemas.microsoft.com/office/word/2012/wordml" xmlns:w16se="http://schemas.microsoft.com/office/word/2015/wordml/symex" xmlns:wpg="http://schemas.microsoft.com/office/word/2010/wordprocessingGroup" xmlns:wpi="http://schemas.microsoft.com/office/word/2010/wordprocessingInk" xmlns:wne="http://schemas.microsoft.com/office/word/2006/wordml" xmlns:wps="http://schemas.microsoft.com/office/word/2010/wordprocessingShape" mc:Ignorable="w14 w15 w16se wp14">
+<w:endnotes xmlns:wpc="http://schemas.microsoft.com/office/word/2010/wordprocessingCanvas" xmlns:mo="http://schemas.microsoft.com/office/mac/office/2008/main" xmlns:mc="http://schemas.openxmlformats.org/markup-compatibility/2006" xmlns:mv="urn:schemas-microsoft-com:mac:vml" xmlns:o="urn:schemas-microsoft-com:office:office" xmlns:r="http://schemas.openxmlformats.org/officeDocument/2006/relationships" xmlns:m="http://schemas.openxmlformats.org/officeDocument/2006/math" xmlns:v="urn:schemas-microsoft-com:vml" xmlns:wp14="http://schemas.microsoft.com/office/word/2010/wordprocessingDrawing" xmlns:wp="http://schemas.openxmlformats.org/drawingml/2006/wordprocessingDrawing" xmlns:w10="urn:schemas-microsoft-com:office:word" xmlns:w="http://schemas.openxmlformats.org/wordprocessingml/2006/main" xmlns:w14="http://schemas.microsoft.com/office/word/2010/wordml" xmlns:w15="http://schemas.microsoft.com/office/word/2012/wordml" xmlns:wpg="http://schemas.microsoft.com/office/word/2010/wordprocessingGroup" xmlns:wpi="http://schemas.microsoft.com/office/word/2010/wordprocessingInk" xmlns:wne="http://schemas.microsoft.com/office/word/2006/wordml" xmlns:wps="http://schemas.microsoft.com/office/word/2010/wordprocessingShape" mc:Ignorable="w14 w15 wp14">
   <w:endnote w:type="separator" w:id="-1">
     <w:p>
       <w:r>
@@ -1540,7 +1669,7 @@
 </file>
 
 <file path=word/footer1.xml><?xml version="1.0" encoding="utf-8"?>
-<w:ftr xmlns:wpc="http://schemas.microsoft.com/office/word/2010/wordprocessingCanvas" xmlns:cx="http://schemas.microsoft.com/office/drawing/2014/chartex" xmlns:cx1="http://schemas.microsoft.com/office/drawing/2015/9/8/chartex" xmlns:cx2="http://schemas.microsoft.com/office/drawing/2015/10/21/chartex" xmlns:cx3="http://schemas.microsoft.com/office/drawing/2016/5/9/chartex" xmlns:cx4="http://schemas.microsoft.com/office/drawing/2016/5/10/chartex" xmlns:cx5="http://schemas.microsoft.com/office/drawing/2016/5/11/chartex" xmlns:cx6="http://schemas.microsoft.com/office/drawing/2016/5/12/chartex" xmlns:cx7="http://schemas.microsoft.com/office/drawing/2016/5/13/chartex" xmlns:cx8="http://schemas.microsoft.com/office/drawing/2016/5/14/chartex" xmlns:mc="http://schemas.openxmlformats.org/markup-compatibility/2006" xmlns:aink="http://schemas.microsoft.com/office/drawing/2016/ink" xmlns:am3d="http://schemas.microsoft.com/office/drawing/2017/model3d" xmlns:o="urn:schemas-microsoft-com:office:office" xmlns:r="http://schemas.openxmlformats.org/officeDocument/2006/relationships" xmlns:m="http://schemas.openxmlformats.org/officeDocument/2006/math" xmlns:v="urn:schemas-microsoft-com:vml" xmlns:wp14="http://schemas.microsoft.com/office/word/2010/wordprocessingDrawing" xmlns:wp="http://schemas.openxmlformats.org/drawingml/2006/wordprocessingDrawing" xmlns:w10="urn:schemas-microsoft-com:office:word" xmlns:w="http://schemas.openxmlformats.org/wordprocessingml/2006/main" xmlns:w14="http://schemas.microsoft.com/office/word/2010/wordml" xmlns:w15="http://schemas.microsoft.com/office/word/2012/wordml" xmlns:w16se="http://schemas.microsoft.com/office/word/2015/wordml/symex" xmlns:wpg="http://schemas.microsoft.com/office/word/2010/wordprocessingGroup" xmlns:wpi="http://schemas.microsoft.com/office/word/2010/wordprocessingInk" xmlns:wne="http://schemas.microsoft.com/office/word/2006/wordml" xmlns:wps="http://schemas.microsoft.com/office/word/2010/wordprocessingShape" mc:Ignorable="w14 w15 w16se wp14">
+<w:ftr xmlns:wpc="http://schemas.microsoft.com/office/word/2010/wordprocessingCanvas" xmlns:mo="http://schemas.microsoft.com/office/mac/office/2008/main" xmlns:mc="http://schemas.openxmlformats.org/markup-compatibility/2006" xmlns:mv="urn:schemas-microsoft-com:mac:vml" xmlns:o="urn:schemas-microsoft-com:office:office" xmlns:r="http://schemas.openxmlformats.org/officeDocument/2006/relationships" xmlns:m="http://schemas.openxmlformats.org/officeDocument/2006/math" xmlns:v="urn:schemas-microsoft-com:vml" xmlns:wp14="http://schemas.microsoft.com/office/word/2010/wordprocessingDrawing" xmlns:wp="http://schemas.openxmlformats.org/drawingml/2006/wordprocessingDrawing" xmlns:w10="urn:schemas-microsoft-com:office:word" xmlns:w="http://schemas.openxmlformats.org/wordprocessingml/2006/main" xmlns:w14="http://schemas.microsoft.com/office/word/2010/wordml" xmlns:w15="http://schemas.microsoft.com/office/word/2012/wordml" xmlns:wpg="http://schemas.microsoft.com/office/word/2010/wordprocessingGroup" xmlns:wpi="http://schemas.microsoft.com/office/word/2010/wordprocessingInk" xmlns:wne="http://schemas.microsoft.com/office/word/2006/wordml" xmlns:wps="http://schemas.microsoft.com/office/word/2010/wordprocessingShape" mc:Ignorable="w14 w15 wp14">
   <w:p>
     <w:pPr>
       <w:pStyle w:val="Footer"/>
@@ -1596,7 +1725,7 @@
 </file>
 
 <file path=word/footnotes.xml><?xml version="1.0" encoding="utf-8"?>
-<w:footnotes xmlns:wpc="http://schemas.microsoft.com/office/word/2010/wordprocessingCanvas" xmlns:cx="http://schemas.microsoft.com/office/drawing/2014/chartex" xmlns:cx1="http://schemas.microsoft.com/office/drawing/2015/9/8/chartex" xmlns:cx2="http://schemas.microsoft.com/office/drawing/2015/10/21/chartex" xmlns:cx3="http://schemas.microsoft.com/office/drawing/2016/5/9/chartex" xmlns:cx4="http://schemas.microsoft.com/office/drawing/2016/5/10/chartex" xmlns:cx5="http://schemas.microsoft.com/office/drawing/2016/5/11/chartex" xmlns:cx6="http://schemas.microsoft.com/office/drawing/2016/5/12/chartex" xmlns:cx7="http://schemas.microsoft.com/office/drawing/2016/5/13/chartex" xmlns:cx8="http://schemas.microsoft.com/office/drawing/2016/5/14/chartex" xmlns:mc="http://schemas.openxmlformats.org/markup-compatibility/2006" xmlns:aink="http://schemas.microsoft.com/office/drawing/2016/ink" xmlns:am3d="http://schemas.microsoft.com/office/drawing/2017/model3d" xmlns:o="urn:schemas-microsoft-com:office:office" xmlns:r="http://schemas.openxmlformats.org/officeDocument/2006/relationships" xmlns:m="http://schemas.openxmlformats.org/officeDocument/2006/math" xmlns:v="urn:schemas-microsoft-com:vml" xmlns:wp14="http://schemas.microsoft.com/office/word/2010/wordprocessingDrawing" xmlns:wp="http://schemas.openxmlformats.org/drawingml/2006/wordprocessingDrawing" xmlns:w10="urn:schemas-microsoft-com:office:word" xmlns:w="http://schemas.openxmlformats.org/wordprocessingml/2006/main" xmlns:w14="http://schemas.microsoft.com/office/word/2010/wordml" xmlns:w15="http://schemas.microsoft.com/office/word/2012/wordml" xmlns:w16se="http://schemas.microsoft.com/office/word/2015/wordml/symex" xmlns:wpg="http://schemas.microsoft.com/office/word/2010/wordprocessingGroup" xmlns:wpi="http://schemas.microsoft.com/office/word/2010/wordprocessingInk" xmlns:wne="http://schemas.microsoft.com/office/word/2006/wordml" xmlns:wps="http://schemas.microsoft.com/office/word/2010/wordprocessingShape" mc:Ignorable="w14 w15 w16se wp14">
+<w:footnotes xmlns:wpc="http://schemas.microsoft.com/office/word/2010/wordprocessingCanvas" xmlns:mo="http://schemas.microsoft.com/office/mac/office/2008/main" xmlns:mc="http://schemas.openxmlformats.org/markup-compatibility/2006" xmlns:mv="urn:schemas-microsoft-com:mac:vml" xmlns:o="urn:schemas-microsoft-com:office:office" xmlns:r="http://schemas.openxmlformats.org/officeDocument/2006/relationships" xmlns:m="http://schemas.openxmlformats.org/officeDocument/2006/math" xmlns:v="urn:schemas-microsoft-com:vml" xmlns:wp14="http://schemas.microsoft.com/office/word/2010/wordprocessingDrawing" xmlns:wp="http://schemas.openxmlformats.org/drawingml/2006/wordprocessingDrawing" xmlns:w10="urn:schemas-microsoft-com:office:word" xmlns:w="http://schemas.openxmlformats.org/wordprocessingml/2006/main" xmlns:w14="http://schemas.microsoft.com/office/word/2010/wordml" xmlns:w15="http://schemas.microsoft.com/office/word/2012/wordml" xmlns:wpg="http://schemas.microsoft.com/office/word/2010/wordprocessingGroup" xmlns:wpi="http://schemas.microsoft.com/office/word/2010/wordprocessingInk" xmlns:wne="http://schemas.microsoft.com/office/word/2006/wordml" xmlns:wps="http://schemas.microsoft.com/office/word/2010/wordprocessingShape" mc:Ignorable="w14 w15 wp14">
   <w:footnote w:type="separator" w:id="-1">
     <w:p>
       <w:r>
@@ -1615,7 +1744,7 @@
 </file>
 
 <file path=word/header1.xml><?xml version="1.0" encoding="utf-8"?>
-<w:hdr xmlns:wpc="http://schemas.microsoft.com/office/word/2010/wordprocessingCanvas" xmlns:cx="http://schemas.microsoft.com/office/drawing/2014/chartex" xmlns:cx1="http://schemas.microsoft.com/office/drawing/2015/9/8/chartex" xmlns:cx2="http://schemas.microsoft.com/office/drawing/2015/10/21/chartex" xmlns:cx3="http://schemas.microsoft.com/office/drawing/2016/5/9/chartex" xmlns:cx4="http://schemas.microsoft.com/office/drawing/2016/5/10/chartex" xmlns:cx5="http://schemas.microsoft.com/office/drawing/2016/5/11/chartex" xmlns:cx6="http://schemas.microsoft.com/office/drawing/2016/5/12/chartex" xmlns:cx7="http://schemas.microsoft.com/office/drawing/2016/5/13/chartex" xmlns:cx8="http://schemas.microsoft.com/office/drawing/2016/5/14/chartex" xmlns:mc="http://schemas.openxmlformats.org/markup-compatibility/2006" xmlns:aink="http://schemas.microsoft.com/office/drawing/2016/ink" xmlns:am3d="http://schemas.microsoft.com/office/drawing/2017/model3d" xmlns:o="urn:schemas-microsoft-com:office:office" xmlns:r="http://schemas.openxmlformats.org/officeDocument/2006/relationships" xmlns:m="http://schemas.openxmlformats.org/officeDocument/2006/math" xmlns:v="urn:schemas-microsoft-com:vml" xmlns:wp14="http://schemas.microsoft.com/office/word/2010/wordprocessingDrawing" xmlns:wp="http://schemas.openxmlformats.org/drawingml/2006/wordprocessingDrawing" xmlns:w10="urn:schemas-microsoft-com:office:word" xmlns:w="http://schemas.openxmlformats.org/wordprocessingml/2006/main" xmlns:w14="http://schemas.microsoft.com/office/word/2010/wordml" xmlns:w15="http://schemas.microsoft.com/office/word/2012/wordml" xmlns:w16se="http://schemas.microsoft.com/office/word/2015/wordml/symex" xmlns:wpg="http://schemas.microsoft.com/office/word/2010/wordprocessingGroup" xmlns:wpi="http://schemas.microsoft.com/office/word/2010/wordprocessingInk" xmlns:wne="http://schemas.microsoft.com/office/word/2006/wordml" xmlns:wps="http://schemas.microsoft.com/office/word/2010/wordprocessingShape" mc:Ignorable="w14 w15 w16se wp14">
+<w:hdr xmlns:wpc="http://schemas.microsoft.com/office/word/2010/wordprocessingCanvas" xmlns:mo="http://schemas.microsoft.com/office/mac/office/2008/main" xmlns:mc="http://schemas.openxmlformats.org/markup-compatibility/2006" xmlns:mv="urn:schemas-microsoft-com:mac:vml" xmlns:o="urn:schemas-microsoft-com:office:office" xmlns:r="http://schemas.openxmlformats.org/officeDocument/2006/relationships" xmlns:m="http://schemas.openxmlformats.org/officeDocument/2006/math" xmlns:v="urn:schemas-microsoft-com:vml" xmlns:wp14="http://schemas.microsoft.com/office/word/2010/wordprocessingDrawing" xmlns:wp="http://schemas.openxmlformats.org/drawingml/2006/wordprocessingDrawing" xmlns:w10="urn:schemas-microsoft-com:office:word" xmlns:w="http://schemas.openxmlformats.org/wordprocessingml/2006/main" xmlns:w14="http://schemas.microsoft.com/office/word/2010/wordml" xmlns:w15="http://schemas.microsoft.com/office/word/2012/wordml" xmlns:wpg="http://schemas.microsoft.com/office/word/2010/wordprocessingGroup" xmlns:wpi="http://schemas.microsoft.com/office/word/2010/wordprocessingInk" xmlns:wne="http://schemas.microsoft.com/office/word/2006/wordml" xmlns:wps="http://schemas.microsoft.com/office/word/2010/wordprocessingShape" mc:Ignorable="w14 w15 wp14">
   <w:p>
     <w:pPr>
       <w:pStyle w:val="Header"/>
@@ -1653,7 +1782,7 @@
 </file>
 
 <file path=word/header2.xml><?xml version="1.0" encoding="utf-8"?>
-<w:hdr xmlns:wpc="http://schemas.microsoft.com/office/word/2010/wordprocessingCanvas" xmlns:cx="http://schemas.microsoft.com/office/drawing/2014/chartex" xmlns:cx1="http://schemas.microsoft.com/office/drawing/2015/9/8/chartex" xmlns:cx2="http://schemas.microsoft.com/office/drawing/2015/10/21/chartex" xmlns:cx3="http://schemas.microsoft.com/office/drawing/2016/5/9/chartex" xmlns:cx4="http://schemas.microsoft.com/office/drawing/2016/5/10/chartex" xmlns:cx5="http://schemas.microsoft.com/office/drawing/2016/5/11/chartex" xmlns:cx6="http://schemas.microsoft.com/office/drawing/2016/5/12/chartex" xmlns:cx7="http://schemas.microsoft.com/office/drawing/2016/5/13/chartex" xmlns:cx8="http://schemas.microsoft.com/office/drawing/2016/5/14/chartex" xmlns:mc="http://schemas.openxmlformats.org/markup-compatibility/2006" xmlns:aink="http://schemas.microsoft.com/office/drawing/2016/ink" xmlns:am3d="http://schemas.microsoft.com/office/drawing/2017/model3d" xmlns:o="urn:schemas-microsoft-com:office:office" xmlns:r="http://schemas.openxmlformats.org/officeDocument/2006/relationships" xmlns:m="http://schemas.openxmlformats.org/officeDocument/2006/math" xmlns:v="urn:schemas-microsoft-com:vml" xmlns:wp14="http://schemas.microsoft.com/office/word/2010/wordprocessingDrawing" xmlns:wp="http://schemas.openxmlformats.org/drawingml/2006/wordprocessingDrawing" xmlns:w10="urn:schemas-microsoft-com:office:word" xmlns:w="http://schemas.openxmlformats.org/wordprocessingml/2006/main" xmlns:w14="http://schemas.microsoft.com/office/word/2010/wordml" xmlns:w15="http://schemas.microsoft.com/office/word/2012/wordml" xmlns:w16se="http://schemas.microsoft.com/office/word/2015/wordml/symex" xmlns:wpg="http://schemas.microsoft.com/office/word/2010/wordprocessingGroup" xmlns:wpi="http://schemas.microsoft.com/office/word/2010/wordprocessingInk" xmlns:wne="http://schemas.microsoft.com/office/word/2006/wordml" xmlns:wps="http://schemas.microsoft.com/office/word/2010/wordprocessingShape" mc:Ignorable="w14 w15 w16se wp14">
+<w:hdr xmlns:wpc="http://schemas.microsoft.com/office/word/2010/wordprocessingCanvas" xmlns:mo="http://schemas.microsoft.com/office/mac/office/2008/main" xmlns:mc="http://schemas.openxmlformats.org/markup-compatibility/2006" xmlns:mv="urn:schemas-microsoft-com:mac:vml" xmlns:o="urn:schemas-microsoft-com:office:office" xmlns:r="http://schemas.openxmlformats.org/officeDocument/2006/relationships" xmlns:m="http://schemas.openxmlformats.org/officeDocument/2006/math" xmlns:v="urn:schemas-microsoft-com:vml" xmlns:wp14="http://schemas.microsoft.com/office/word/2010/wordprocessingDrawing" xmlns:wp="http://schemas.openxmlformats.org/drawingml/2006/wordprocessingDrawing" xmlns:w10="urn:schemas-microsoft-com:office:word" xmlns:w="http://schemas.openxmlformats.org/wordprocessingml/2006/main" xmlns:w14="http://schemas.microsoft.com/office/word/2010/wordml" xmlns:w15="http://schemas.microsoft.com/office/word/2012/wordml" xmlns:wpg="http://schemas.microsoft.com/office/word/2010/wordprocessingGroup" xmlns:wpi="http://schemas.microsoft.com/office/word/2010/wordprocessingInk" xmlns:wne="http://schemas.microsoft.com/office/word/2006/wordml" xmlns:wps="http://schemas.microsoft.com/office/word/2010/wordprocessingShape" mc:Ignorable="w14 w15 wp14">
   <w:p>
     <w:pPr>
       <w:pStyle w:val="Header"/>
@@ -1722,8 +1851,8 @@
 </file>
 
 <file path=word/numbering.xml><?xml version="1.0" encoding="utf-8"?>
-<w:numbering xmlns:wpc="http://schemas.microsoft.com/office/word/2010/wordprocessingCanvas" xmlns:cx="http://schemas.microsoft.com/office/drawing/2014/chartex" xmlns:cx1="http://schemas.microsoft.com/office/drawing/2015/9/8/chartex" xmlns:cx2="http://schemas.microsoft.com/office/drawing/2015/10/21/chartex" xmlns:cx3="http://schemas.microsoft.com/office/drawing/2016/5/9/chartex" xmlns:cx4="http://schemas.microsoft.com/office/drawing/2016/5/10/chartex" xmlns:cx5="http://schemas.microsoft.com/office/drawing/2016/5/11/chartex" xmlns:cx6="http://schemas.microsoft.com/office/drawing/2016/5/12/chartex" xmlns:cx7="http://schemas.microsoft.com/office/drawing/2016/5/13/chartex" xmlns:cx8="http://schemas.microsoft.com/office/drawing/2016/5/14/chartex" xmlns:mc="http://schemas.openxmlformats.org/markup-compatibility/2006" xmlns:aink="http://schemas.microsoft.com/office/drawing/2016/ink" xmlns:am3d="http://schemas.microsoft.com/office/drawing/2017/model3d" xmlns:o="urn:schemas-microsoft-com:office:office" xmlns:r="http://schemas.openxmlformats.org/officeDocument/2006/relationships" xmlns:m="http://schemas.openxmlformats.org/officeDocument/2006/math" xmlns:v="urn:schemas-microsoft-com:vml" xmlns:wp14="http://schemas.microsoft.com/office/word/2010/wordprocessingDrawing" xmlns:wp="http://schemas.openxmlformats.org/drawingml/2006/wordprocessingDrawing" xmlns:w10="urn:schemas-microsoft-com:office:word" xmlns:w="http://schemas.openxmlformats.org/wordprocessingml/2006/main" xmlns:w14="http://schemas.microsoft.com/office/word/2010/wordml" xmlns:w15="http://schemas.microsoft.com/office/word/2012/wordml" xmlns:w16se="http://schemas.microsoft.com/office/word/2015/wordml/symex" xmlns:wpg="http://schemas.microsoft.com/office/word/2010/wordprocessingGroup" xmlns:wpi="http://schemas.microsoft.com/office/word/2010/wordprocessingInk" xmlns:wne="http://schemas.microsoft.com/office/word/2006/wordml" xmlns:wps="http://schemas.microsoft.com/office/word/2010/wordprocessingShape" mc:Ignorable="w14 w15 w16se wp14">
-  <w:abstractNum w:abstractNumId="0" w15:restartNumberingAfterBreak="0">
+<w:numbering xmlns:wpc="http://schemas.microsoft.com/office/word/2010/wordprocessingCanvas" xmlns:mo="http://schemas.microsoft.com/office/mac/office/2008/main" xmlns:mc="http://schemas.openxmlformats.org/markup-compatibility/2006" xmlns:mv="urn:schemas-microsoft-com:mac:vml" xmlns:o="urn:schemas-microsoft-com:office:office" xmlns:r="http://schemas.openxmlformats.org/officeDocument/2006/relationships" xmlns:m="http://schemas.openxmlformats.org/officeDocument/2006/math" xmlns:v="urn:schemas-microsoft-com:vml" xmlns:wp14="http://schemas.microsoft.com/office/word/2010/wordprocessingDrawing" xmlns:wp="http://schemas.openxmlformats.org/drawingml/2006/wordprocessingDrawing" xmlns:w10="urn:schemas-microsoft-com:office:word" xmlns:w="http://schemas.openxmlformats.org/wordprocessingml/2006/main" xmlns:w14="http://schemas.microsoft.com/office/word/2010/wordml" xmlns:w15="http://schemas.microsoft.com/office/word/2012/wordml" xmlns:wpg="http://schemas.microsoft.com/office/word/2010/wordprocessingGroup" xmlns:wpi="http://schemas.microsoft.com/office/word/2010/wordprocessingInk" xmlns:wne="http://schemas.microsoft.com/office/word/2006/wordml" xmlns:wps="http://schemas.microsoft.com/office/word/2010/wordprocessingShape" mc:Ignorable="w14 w15 wp14">
+  <w:abstractNum w:abstractNumId="0">
     <w:nsid w:val="FFFFFF1D"/>
     <w:multiLevelType w:val="multilevel"/>
     <w:tmpl w:val="15CC9CCC"/>
@@ -1863,7 +1992,7 @@
       </w:rPr>
     </w:lvl>
   </w:abstractNum>
-  <w:abstractNum w:abstractNumId="1" w15:restartNumberingAfterBreak="0">
+  <w:abstractNum w:abstractNumId="1">
     <w:nsid w:val="FFFFFFFB"/>
     <w:multiLevelType w:val="multilevel"/>
     <w:tmpl w:val="3F3C591E"/>
@@ -1916,7 +2045,7 @@
       <w:lvlJc w:val="left"/>
     </w:lvl>
   </w:abstractNum>
-  <w:abstractNum w:abstractNumId="2" w15:restartNumberingAfterBreak="0">
+  <w:abstractNum w:abstractNumId="2">
     <w:nsid w:val="05EB3F5A"/>
     <w:multiLevelType w:val="hybridMultilevel"/>
     <w:tmpl w:val="F50EC004"/>
@@ -2005,7 +2134,7 @@
       </w:pPr>
     </w:lvl>
   </w:abstractNum>
-  <w:abstractNum w:abstractNumId="3" w15:restartNumberingAfterBreak="0">
+  <w:abstractNum w:abstractNumId="3">
     <w:nsid w:val="085303CD"/>
     <w:multiLevelType w:val="hybridMultilevel"/>
     <w:tmpl w:val="0CFA4094"/>
@@ -2118,7 +2247,7 @@
       </w:rPr>
     </w:lvl>
   </w:abstractNum>
-  <w:abstractNum w:abstractNumId="4" w15:restartNumberingAfterBreak="0">
+  <w:abstractNum w:abstractNumId="4">
     <w:nsid w:val="1173272C"/>
     <w:multiLevelType w:val="hybridMultilevel"/>
     <w:tmpl w:val="65FE61CA"/>
@@ -2231,7 +2360,7 @@
       </w:rPr>
     </w:lvl>
   </w:abstractNum>
-  <w:abstractNum w:abstractNumId="5" w15:restartNumberingAfterBreak="0">
+  <w:abstractNum w:abstractNumId="5">
     <w:nsid w:val="1B1D5C43"/>
     <w:multiLevelType w:val="hybridMultilevel"/>
     <w:tmpl w:val="60642FF0"/>
@@ -2371,7 +2500,7 @@
       </w:rPr>
     </w:lvl>
   </w:abstractNum>
-  <w:abstractNum w:abstractNumId="6" w15:restartNumberingAfterBreak="0">
+  <w:abstractNum w:abstractNumId="6">
     <w:nsid w:val="1E33327C"/>
     <w:multiLevelType w:val="hybridMultilevel"/>
     <w:tmpl w:val="F1561D2A"/>
@@ -2457,7 +2586,7 @@
       </w:pPr>
     </w:lvl>
   </w:abstractNum>
-  <w:abstractNum w:abstractNumId="7" w15:restartNumberingAfterBreak="0">
+  <w:abstractNum w:abstractNumId="7">
     <w:nsid w:val="287C6208"/>
     <w:multiLevelType w:val="hybridMultilevel"/>
     <w:tmpl w:val="0C58C756"/>
@@ -2570,7 +2699,7 @@
       </w:rPr>
     </w:lvl>
   </w:abstractNum>
-  <w:abstractNum w:abstractNumId="8" w15:restartNumberingAfterBreak="0">
+  <w:abstractNum w:abstractNumId="8">
     <w:nsid w:val="28AE6093"/>
     <w:multiLevelType w:val="hybridMultilevel"/>
     <w:tmpl w:val="5A5844EA"/>
@@ -2683,7 +2812,7 @@
       </w:rPr>
     </w:lvl>
   </w:abstractNum>
-  <w:abstractNum w:abstractNumId="9" w15:restartNumberingAfterBreak="0">
+  <w:abstractNum w:abstractNumId="9">
     <w:nsid w:val="30752549"/>
     <w:multiLevelType w:val="hybridMultilevel"/>
     <w:tmpl w:val="31226CCE"/>
@@ -2796,7 +2925,7 @@
       </w:rPr>
     </w:lvl>
   </w:abstractNum>
-  <w:abstractNum w:abstractNumId="10" w15:restartNumberingAfterBreak="0">
+  <w:abstractNum w:abstractNumId="10">
     <w:nsid w:val="33870527"/>
     <w:multiLevelType w:val="hybridMultilevel"/>
     <w:tmpl w:val="05305C2E"/>
@@ -2885,7 +3014,7 @@
       </w:pPr>
     </w:lvl>
   </w:abstractNum>
-  <w:abstractNum w:abstractNumId="11" w15:restartNumberingAfterBreak="0">
+  <w:abstractNum w:abstractNumId="11">
     <w:nsid w:val="4C1F03A6"/>
     <w:multiLevelType w:val="hybridMultilevel"/>
     <w:tmpl w:val="3FCAB350"/>
@@ -2998,7 +3127,7 @@
       </w:rPr>
     </w:lvl>
   </w:abstractNum>
-  <w:abstractNum w:abstractNumId="12" w15:restartNumberingAfterBreak="0">
+  <w:abstractNum w:abstractNumId="12">
     <w:nsid w:val="62923EDB"/>
     <w:multiLevelType w:val="hybridMultilevel"/>
     <w:tmpl w:val="270092A6"/>
@@ -3111,7 +3240,7 @@
       </w:rPr>
     </w:lvl>
   </w:abstractNum>
-  <w:abstractNum w:abstractNumId="13" w15:restartNumberingAfterBreak="0">
+  <w:abstractNum w:abstractNumId="13">
     <w:nsid w:val="6A73094B"/>
     <w:multiLevelType w:val="hybridMultilevel"/>
     <w:tmpl w:val="9EBC3632"/>
@@ -3224,7 +3353,7 @@
       </w:rPr>
     </w:lvl>
   </w:abstractNum>
-  <w:abstractNum w:abstractNumId="14" w15:restartNumberingAfterBreak="0">
+  <w:abstractNum w:abstractNumId="14">
     <w:nsid w:val="6C6956D2"/>
     <w:multiLevelType w:val="hybridMultilevel"/>
     <w:tmpl w:val="C78E3C76"/>
@@ -3337,7 +3466,7 @@
       </w:rPr>
     </w:lvl>
   </w:abstractNum>
-  <w:abstractNum w:abstractNumId="15" w15:restartNumberingAfterBreak="0">
+  <w:abstractNum w:abstractNumId="15">
     <w:nsid w:val="740D6265"/>
     <w:multiLevelType w:val="hybridMultilevel"/>
     <w:tmpl w:val="05305C2E"/>
@@ -3481,7 +3610,7 @@
 </file>
 
 <file path=word/styles.xml><?xml version="1.0" encoding="utf-8"?>
-<w:styles xmlns:mc="http://schemas.openxmlformats.org/markup-compatibility/2006" xmlns:r="http://schemas.openxmlformats.org/officeDocument/2006/relationships" xmlns:w="http://schemas.openxmlformats.org/wordprocessingml/2006/main" xmlns:w14="http://schemas.microsoft.com/office/word/2010/wordml" xmlns:w15="http://schemas.microsoft.com/office/word/2012/wordml" xmlns:w16se="http://schemas.microsoft.com/office/word/2015/wordml/symex" mc:Ignorable="w14 w15 w16se">
+<w:styles xmlns:mc="http://schemas.openxmlformats.org/markup-compatibility/2006" xmlns:r="http://schemas.openxmlformats.org/officeDocument/2006/relationships" xmlns:w="http://schemas.openxmlformats.org/wordprocessingml/2006/main" xmlns:w14="http://schemas.microsoft.com/office/word/2010/wordml" xmlns:w15="http://schemas.microsoft.com/office/word/2012/wordml" mc:Ignorable="w14 w15">
   <w:docDefaults>
     <w:rPrDefault>
       <w:rPr>
@@ -3491,7 +3620,7 @@
     </w:rPrDefault>
     <w:pPrDefault/>
   </w:docDefaults>
-  <w:latentStyles w:defLockedState="0" w:defUIPriority="99" w:defSemiHidden="0" w:defUnhideWhenUsed="0" w:defQFormat="0" w:count="375">
+  <w:latentStyles w:defLockedState="0" w:defUIPriority="99" w:defSemiHidden="0" w:defUnhideWhenUsed="0" w:defQFormat="0" w:count="382">
     <w:lsdException w:name="Normal" w:uiPriority="0" w:qFormat="1"/>
     <w:lsdException w:name="heading 1" w:uiPriority="9" w:qFormat="1"/>
     <w:lsdException w:name="heading 2" w:uiPriority="9" w:qFormat="1"/>
@@ -3865,8 +3994,6 @@
     <w:lsdException w:name="List Table 7 Colorful Accent 6" w:uiPriority="50"/>
     <w:lsdException w:name="Mention" w:uiPriority="51"/>
     <w:lsdException w:name="Smart Hyperlink" w:uiPriority="52"/>
-    <w:lsdException w:name="Hashtag" w:uiPriority="46"/>
-    <w:lsdException w:name="Unresolved Mention" w:uiPriority="47"/>
   </w:latentStyles>
   <w:style w:type="paragraph" w:default="1" w:styleId="Normal">
     <w:name w:val="Normal"/>

</xml_diff>